<commit_message>
Update How to setup Photo download.docx
</commit_message>
<xml_diff>
--- a/macOS/Config/M365 Profile Photo Sync/How to setup Photo download.docx
+++ b/macOS/Config/M365 Profile Photo Sync/How to setup Photo download.docx
@@ -7,8 +7,13 @@
         <w:pStyle w:val="Heading1"/>
       </w:pPr>
       <w:r>
-        <w:t>How to setup Photo download :</w:t>
-      </w:r>
+        <w:t xml:space="preserve">How to setup Photo </w:t>
+      </w:r>
+      <w:proofErr w:type="gramStart"/>
+      <w:r>
+        <w:t>download :</w:t>
+      </w:r>
+      <w:proofErr w:type="gramEnd"/>
     </w:p>
     <w:p>
       <w:r>
@@ -33,8 +38,13 @@
         <w:t>Create an Azure application</w:t>
       </w:r>
       <w:r>
-        <w:t xml:space="preserve"> to provide permissions</w:t>
-      </w:r>
+        <w:t xml:space="preserve"> to provide </w:t>
+      </w:r>
+      <w:proofErr w:type="gramStart"/>
+      <w:r>
+        <w:t>permissions</w:t>
+      </w:r>
+      <w:proofErr w:type="gramEnd"/>
     </w:p>
     <w:p>
       <w:pPr>
@@ -57,8 +67,13 @@
         </w:numPr>
       </w:pPr>
       <w:r>
-        <w:t>Deploy script to download and set profile photo</w:t>
-      </w:r>
+        <w:t xml:space="preserve">Deploy script to download and set profile </w:t>
+      </w:r>
+      <w:proofErr w:type="gramStart"/>
+      <w:r>
+        <w:t>photo</w:t>
+      </w:r>
+      <w:proofErr w:type="gramEnd"/>
     </w:p>
     <w:p>
       <w:r>
@@ -72,9 +87,6 @@
           <w:t>click here</w:t>
         </w:r>
       </w:hyperlink>
-      <w:r>
-        <w:t>:</w:t>
-      </w:r>
     </w:p>
     <w:p>
       <w:pPr>
@@ -182,8 +194,13 @@
         <w:t>Supported Account Types</w:t>
       </w:r>
       <w:r>
-        <w:t>: Accounts in this organizational directory only</w:t>
-      </w:r>
+        <w:t xml:space="preserve">: Accounts in this organizational directory </w:t>
+      </w:r>
+      <w:proofErr w:type="gramStart"/>
+      <w:r>
+        <w:t>only</w:t>
+      </w:r>
+      <w:proofErr w:type="gramEnd"/>
     </w:p>
     <w:p>
       <w:pPr>
@@ -194,8 +211,13 @@
         </w:numPr>
       </w:pPr>
       <w:r>
-        <w:t>Click Register when done</w:t>
-      </w:r>
+        <w:t xml:space="preserve">Click Register when </w:t>
+      </w:r>
+      <w:proofErr w:type="gramStart"/>
+      <w:r>
+        <w:t>done</w:t>
+      </w:r>
+      <w:proofErr w:type="gramEnd"/>
     </w:p>
     <w:p>
       <w:pPr>
@@ -220,6 +242,7 @@
       <w:r>
         <w:t xml:space="preserve">Remove </w:t>
       </w:r>
+      <w:proofErr w:type="spellStart"/>
       <w:r>
         <w:rPr>
           <w:b/>
@@ -227,9 +250,15 @@
         </w:rPr>
         <w:t>User.Read</w:t>
       </w:r>
-      <w:r>
-        <w:t xml:space="preserve"> permission</w:t>
-      </w:r>
+      <w:proofErr w:type="spellEnd"/>
+      <w:r>
+        <w:t xml:space="preserve"> </w:t>
+      </w:r>
+      <w:proofErr w:type="gramStart"/>
+      <w:r>
+        <w:t>permission</w:t>
+      </w:r>
+      <w:proofErr w:type="gramEnd"/>
     </w:p>
     <w:p>
       <w:pPr>
@@ -251,9 +280,13 @@
       <w:r>
         <w:t xml:space="preserve"> &gt; </w:t>
       </w:r>
+      <w:proofErr w:type="spellStart"/>
+      <w:proofErr w:type="gramStart"/>
       <w:r>
         <w:t>User.Read.All</w:t>
       </w:r>
+      <w:proofErr w:type="spellEnd"/>
+      <w:proofErr w:type="gramEnd"/>
     </w:p>
     <w:p>
       <w:pPr>
@@ -264,8 +297,13 @@
         </w:numPr>
       </w:pPr>
       <w:r>
-        <w:t>Add permission</w:t>
-      </w:r>
+        <w:t xml:space="preserve">Add </w:t>
+      </w:r>
+      <w:proofErr w:type="gramStart"/>
+      <w:r>
+        <w:t>permission</w:t>
+      </w:r>
+      <w:proofErr w:type="gramEnd"/>
     </w:p>
     <w:p>
       <w:pPr>
@@ -279,8 +317,13 @@
         <w:t>Overview &gt; Client Credentials</w:t>
       </w:r>
       <w:r>
-        <w:t xml:space="preserve"> &gt; Add a certificate or secret</w:t>
-      </w:r>
+        <w:t xml:space="preserve"> &gt; Add a certificate or </w:t>
+      </w:r>
+      <w:proofErr w:type="gramStart"/>
+      <w:r>
+        <w:t>secret</w:t>
+      </w:r>
+      <w:proofErr w:type="gramEnd"/>
     </w:p>
     <w:p>
       <w:pPr>
@@ -303,8 +346,13 @@
         </w:numPr>
       </w:pPr>
       <w:r>
-        <w:t>Description: MacPhotoDownload</w:t>
-      </w:r>
+        <w:t xml:space="preserve">Description: </w:t>
+      </w:r>
+      <w:proofErr w:type="spellStart"/>
+      <w:r>
+        <w:t>MacPhotoDownload</w:t>
+      </w:r>
+      <w:proofErr w:type="spellEnd"/>
     </w:p>
     <w:p>
       <w:pPr>
@@ -375,8 +423,13 @@
         <w:t>We need the following</w:t>
       </w:r>
       <w:r>
-        <w:t xml:space="preserve"> from the overview page</w:t>
-      </w:r>
+        <w:t xml:space="preserve"> from the overview </w:t>
+      </w:r>
+      <w:proofErr w:type="gramStart"/>
+      <w:r>
+        <w:t>page</w:t>
+      </w:r>
+      <w:proofErr w:type="gramEnd"/>
     </w:p>
     <w:p>
       <w:pPr>
@@ -411,8 +464,13 @@
     <w:p>
       <w:r>
         <w:lastRenderedPageBreak/>
-        <w:t>And the secret you made a note of earlier</w:t>
-      </w:r>
+        <w:t xml:space="preserve">And the secret you made a note of </w:t>
+      </w:r>
+      <w:proofErr w:type="gramStart"/>
+      <w:r>
+        <w:t>earlier</w:t>
+      </w:r>
+      <w:proofErr w:type="gramEnd"/>
     </w:p>
     <w:p>
       <w:pPr>
@@ -457,8 +515,13 @@
         <w:t xml:space="preserve">Create profile &gt; </w:t>
       </w:r>
       <w:r>
-        <w:t>settings catalog &gt; Create</w:t>
-      </w:r>
+        <w:t xml:space="preserve">settings catalog &gt; </w:t>
+      </w:r>
+      <w:proofErr w:type="gramStart"/>
+      <w:r>
+        <w:t>Create</w:t>
+      </w:r>
+      <w:proofErr w:type="gramEnd"/>
     </w:p>
     <w:p>
       <w:pPr>
@@ -472,8 +535,13 @@
         <w:t>Set Name to Office Activation E-Mail</w:t>
       </w:r>
       <w:r>
-        <w:t xml:space="preserve"> &gt; Next</w:t>
-      </w:r>
+        <w:t xml:space="preserve"> &gt; </w:t>
+      </w:r>
+      <w:proofErr w:type="gramStart"/>
+      <w:r>
+        <w:t>Next</w:t>
+      </w:r>
+      <w:proofErr w:type="gramEnd"/>
     </w:p>
     <w:p>
       <w:pPr>
@@ -493,8 +561,13 @@
         <w:t xml:space="preserve"> &gt; Select </w:t>
       </w:r>
       <w:r>
-        <w:t>all these settings</w:t>
-      </w:r>
+        <w:t xml:space="preserve">all these </w:t>
+      </w:r>
+      <w:proofErr w:type="gramStart"/>
+      <w:r>
+        <w:t>settings</w:t>
+      </w:r>
+      <w:proofErr w:type="gramEnd"/>
     </w:p>
     <w:p>
       <w:pPr>
@@ -523,8 +596,13 @@
         </w:numPr>
       </w:pPr>
       <w:r>
-        <w:t>Assign to your test group &gt; Next</w:t>
-      </w:r>
+        <w:t xml:space="preserve">Assign to your test group &gt; </w:t>
+      </w:r>
+      <w:proofErr w:type="gramStart"/>
+      <w:r>
+        <w:t>Next</w:t>
+      </w:r>
+      <w:proofErr w:type="gramEnd"/>
     </w:p>
     <w:p>
       <w:pPr>
@@ -540,7 +618,15 @@
         <w:t xml:space="preserve">. </w:t>
       </w:r>
       <w:r>
-        <w:t>Deploy Client Side Script</w:t>
+        <w:t xml:space="preserve">Deploy </w:t>
+      </w:r>
+      <w:proofErr w:type="gramStart"/>
+      <w:r>
+        <w:t>Client Side</w:t>
+      </w:r>
+      <w:proofErr w:type="gramEnd"/>
+      <w:r>
+        <w:t xml:space="preserve"> Script</w:t>
       </w:r>
     </w:p>
     <w:p>
@@ -637,8 +723,13 @@
         </w:numPr>
       </w:pPr>
       <w:r>
-        <w:t>Once you have the edited script, run it as root on a test machine</w:t>
-      </w:r>
+        <w:t xml:space="preserve">Once you have the edited script, run it as root on a test </w:t>
+      </w:r>
+      <w:proofErr w:type="gramStart"/>
+      <w:r>
+        <w:t>machine</w:t>
+      </w:r>
+      <w:proofErr w:type="gramEnd"/>
     </w:p>
     <w:p>
       <w:pPr>

</xml_diff>